<commit_message>
nmv 04 04 2024
</commit_message>
<xml_diff>
--- a/TS Jatai Ghanam Project/TS 4.3/TS 4.3 Ghanam Malayalam Corrections.docx
+++ b/TS Jatai Ghanam Project/TS 4.3/TS 4.3 Ghanam Malayalam Corrections.docx
@@ -122,9 +122,8 @@
           <w:szCs w:val="32"/>
           <w:u w:val="single"/>
         </w:rPr>
-        <w:t xml:space="preserve">Observed </w:t>
+        <w:t xml:space="preserve">Observed till </w:t>
       </w:r>
-      <w:proofErr w:type="gramStart"/>
       <w:r>
         <w:rPr>
           <w:b/>
@@ -133,20 +132,8 @@
           <w:szCs w:val="32"/>
           <w:u w:val="single"/>
         </w:rPr>
-        <w:t xml:space="preserve">till </w:t>
+        <w:t>31st Mar 2024</w:t>
       </w:r>
-      <w:r>
-        <w:rPr>
-          <w:b/>
-          <w:bCs/>
-          <w:sz w:val="32"/>
-          <w:szCs w:val="32"/>
-          <w:highlight w:val="red"/>
-          <w:u w:val="single"/>
-        </w:rPr>
-        <w:t>????</w:t>
-      </w:r>
-      <w:proofErr w:type="gramEnd"/>
     </w:p>
     <w:p>
       <w:pPr>
@@ -23621,6 +23608,7 @@
                 <w:color w:val="000000"/>
                 <w:sz w:val="32"/>
                 <w:szCs w:val="32"/>
+                <w:highlight w:val="green"/>
               </w:rPr>
             </w:pPr>
             <w:r>
@@ -23889,194 +23877,7 @@
                 <w:szCs w:val="32"/>
                 <w:highlight w:val="green"/>
               </w:rPr>
-              <w:t xml:space="preserve"> Kx</w:t>
-            </w:r>
-            <w:r>
-              <w:rPr>
-                <w:rFonts w:ascii="BRH Malayalam Extra" w:hAnsi="BRH Malayalam Extra" w:cs="BRH Malayalam Extra"/>
-                <w:color w:val="000000"/>
-                <w:sz w:val="26"/>
-                <w:szCs w:val="32"/>
-                <w:highlight w:val="green"/>
-              </w:rPr>
-              <w:t>–</w:t>
-            </w:r>
-            <w:r>
-              <w:rPr>
-                <w:rFonts w:ascii="BRH Malayalam Extra" w:hAnsi="BRH Malayalam Extra" w:cs="BRH Malayalam Extra"/>
-                <w:color w:val="000000"/>
-                <w:sz w:val="32"/>
-                <w:szCs w:val="32"/>
-                <w:highlight w:val="green"/>
-              </w:rPr>
-              <w:t>¥²</w:t>
-            </w:r>
-            <w:r>
-              <w:rPr>
-                <w:rFonts w:ascii="BRH Malayalam Extra" w:hAnsi="BRH Malayalam Extra" w:cs="BRH Malayalam Extra"/>
-                <w:color w:val="000000"/>
-                <w:sz w:val="26"/>
-                <w:szCs w:val="32"/>
-                <w:highlight w:val="green"/>
-              </w:rPr>
-              <w:t>–</w:t>
-            </w:r>
-            <w:r>
-              <w:rPr>
-                <w:rFonts w:ascii="BRH Malayalam Extra" w:hAnsi="BRH Malayalam Extra" w:cs="BRH Malayalam Extra"/>
-                <w:color w:val="000000"/>
-                <w:sz w:val="32"/>
-                <w:szCs w:val="32"/>
-                <w:highlight w:val="green"/>
-              </w:rPr>
-              <w:t xml:space="preserve"> ¥Z</w:t>
-            </w:r>
-            <w:r>
-              <w:rPr>
-                <w:rFonts w:ascii="BRH Malayalam Extra" w:hAnsi="BRH Malayalam Extra" w:cs="BRH Malayalam Extra"/>
-                <w:color w:val="000000"/>
-                <w:sz w:val="26"/>
-                <w:szCs w:val="32"/>
-                <w:highlight w:val="green"/>
-              </w:rPr>
-              <w:t>–</w:t>
-            </w:r>
-            <w:r>
-              <w:rPr>
-                <w:rFonts w:ascii="BRH Malayalam Extra" w:hAnsi="BRH Malayalam Extra" w:cs="BRH Malayalam Extra"/>
-                <w:color w:val="000000"/>
-                <w:sz w:val="32"/>
-                <w:szCs w:val="32"/>
-                <w:highlight w:val="green"/>
-              </w:rPr>
-              <w:t xml:space="preserve"> ¥Z</w:t>
-            </w:r>
-            <w:r>
-              <w:rPr>
-                <w:rFonts w:ascii="BRH Malayalam Extra" w:hAnsi="BRH Malayalam Extra" w:cs="BRH Malayalam Extra"/>
-                <w:color w:val="000000"/>
-                <w:sz w:val="26"/>
-                <w:szCs w:val="32"/>
-                <w:highlight w:val="green"/>
-              </w:rPr>
-              <w:t>–</w:t>
-            </w:r>
-            <w:r>
-              <w:rPr>
-                <w:rFonts w:ascii="BRH Malayalam Extra" w:hAnsi="BRH Malayalam Extra" w:cs="BRH Malayalam Extra"/>
-                <w:color w:val="000000"/>
-                <w:sz w:val="32"/>
-                <w:szCs w:val="32"/>
-                <w:highlight w:val="green"/>
-              </w:rPr>
-              <w:t xml:space="preserve"> A</w:t>
-            </w:r>
-            <w:r>
-              <w:rPr>
-                <w:rFonts w:ascii="BRH Malayalam Extra" w:hAnsi="BRH Malayalam Extra" w:cs="BRH Malayalam Extra"/>
-                <w:color w:val="000000"/>
-                <w:sz w:val="26"/>
-                <w:szCs w:val="32"/>
-                <w:highlight w:val="green"/>
-              </w:rPr>
-              <w:t>–</w:t>
-            </w:r>
-            <w:r>
-              <w:rPr>
-                <w:rFonts w:ascii="BRH Malayalam Extra" w:hAnsi="BRH Malayalam Extra" w:cs="BRH Malayalam Extra"/>
-                <w:color w:val="000000"/>
-                <w:sz w:val="32"/>
-                <w:szCs w:val="32"/>
-                <w:highlight w:val="green"/>
-              </w:rPr>
-              <w:t>¥²</w:t>
-            </w:r>
-            <w:r>
-              <w:rPr>
-                <w:rFonts w:ascii="BRH Malayalam Extra" w:hAnsi="BRH Malayalam Extra" w:cs="BRH Malayalam Extra"/>
-                <w:color w:val="000000"/>
-                <w:sz w:val="26"/>
-                <w:szCs w:val="32"/>
-                <w:highlight w:val="green"/>
-              </w:rPr>
-              <w:t>–</w:t>
-            </w:r>
-            <w:r>
-              <w:rPr>
-                <w:rFonts w:ascii="BRH Malayalam Extra" w:hAnsi="BRH Malayalam Extra" w:cs="BRH Malayalam Extra"/>
-                <w:color w:val="000000"/>
-                <w:sz w:val="32"/>
-                <w:szCs w:val="32"/>
-              </w:rPr>
               <w:t xml:space="preserve"> </w:t>
-            </w:r>
-            <w:r>
-              <w:rPr>
-                <w:rFonts w:ascii="BRH Malayalam Extra" w:hAnsi="BRH Malayalam Extra" w:cs="BRH Malayalam Extra"/>
-                <w:color w:val="000000"/>
-                <w:sz w:val="32"/>
-                <w:szCs w:val="32"/>
-                <w:highlight w:val="green"/>
-              </w:rPr>
-              <w:t>sû</w:t>
-            </w:r>
-            <w:r>
-              <w:rPr>
-                <w:rFonts w:ascii="BRH Malayalam Extra" w:hAnsi="BRH Malayalam Extra" w:cs="BRH Malayalam Extra"/>
-                <w:color w:val="000000"/>
-                <w:sz w:val="26"/>
-                <w:szCs w:val="32"/>
-                <w:highlight w:val="green"/>
-              </w:rPr>
-              <w:t>–</w:t>
-            </w:r>
-            <w:r>
-              <w:rPr>
-                <w:rFonts w:ascii="BRH Malayalam Extra" w:hAnsi="BRH Malayalam Extra" w:cs="BRH Malayalam Extra"/>
-                <w:color w:val="000000"/>
-                <w:sz w:val="32"/>
-                <w:szCs w:val="32"/>
-                <w:highlight w:val="green"/>
-              </w:rPr>
-              <w:t>dz</w:t>
-            </w:r>
-            <w:r>
-              <w:rPr>
-                <w:rFonts w:ascii="BRH Malayalam Extra" w:hAnsi="BRH Malayalam Extra" w:cs="BRH Malayalam Extra"/>
-                <w:color w:val="000000"/>
-                <w:sz w:val="26"/>
-                <w:szCs w:val="32"/>
-                <w:highlight w:val="green"/>
-              </w:rPr>
-              <w:t>–</w:t>
-            </w:r>
-            <w:r>
-              <w:rPr>
-                <w:rFonts w:ascii="BRH Malayalam Extra" w:hAnsi="BRH Malayalam Extra" w:cs="BRH Malayalam Extra"/>
-                <w:color w:val="000000"/>
-                <w:sz w:val="32"/>
-                <w:szCs w:val="32"/>
-                <w:highlight w:val="green"/>
-              </w:rPr>
-              <w:t>K</w:t>
-            </w:r>
-            <w:r>
-              <w:rPr>
-                <w:rFonts w:ascii="BRH Malayalam Extra" w:hAnsi="BRH Malayalam Extra" w:cs="BRH Malayalam Extra"/>
-                <w:color w:val="000000"/>
-                <w:sz w:val="26"/>
-                <w:szCs w:val="32"/>
-              </w:rPr>
-              <w:t>–</w:t>
-            </w:r>
-            <w:r>
-              <w:rPr>
-                <w:rFonts w:ascii="BRH Malayalam Extra" w:hAnsi="BRH Malayalam Extra" w:cs="BRH Malayalam Extra"/>
-                <w:color w:val="000000"/>
-                <w:sz w:val="32"/>
-                <w:szCs w:val="32"/>
-              </w:rPr>
-              <w:t xml:space="preserve"> | </w:t>
             </w:r>
           </w:p>
           <w:p>
@@ -24099,145 +23900,27 @@
                 <w:color w:val="000000"/>
                 <w:sz w:val="32"/>
                 <w:szCs w:val="32"/>
-              </w:rPr>
-              <w:t>(</w:t>
-            </w:r>
-            <w:proofErr w:type="gramStart"/>
-            <w:r>
-              <w:rPr>
-                <w:rFonts w:cs="BRH Malayalam Extra"/>
-                <w:color w:val="000000"/>
-                <w:szCs w:val="32"/>
-              </w:rPr>
-              <w:t>25</w:t>
-            </w:r>
-            <w:r>
-              <w:rPr>
-                <w:rFonts w:ascii="BRH Malayalam Extra" w:hAnsi="BRH Malayalam Extra" w:cs="BRH Malayalam Extra"/>
-                <w:color w:val="000000"/>
-                <w:sz w:val="32"/>
-                <w:szCs w:val="32"/>
-              </w:rPr>
-              <w:t>)[</w:t>
-            </w:r>
-            <w:proofErr w:type="gramEnd"/>
-            <w:r>
-              <w:rPr>
-                <w:rFonts w:cs="BRH Malayalam Extra"/>
-                <w:color w:val="000000"/>
-                <w:szCs w:val="32"/>
-              </w:rPr>
-              <w:t>P29</w:t>
-            </w:r>
-            <w:r>
-              <w:rPr>
-                <w:rFonts w:ascii="BRH Malayalam Extra" w:hAnsi="BRH Malayalam Extra" w:cs="BRH Malayalam Extra"/>
-                <w:color w:val="000000"/>
-                <w:sz w:val="32"/>
-                <w:szCs w:val="32"/>
-              </w:rPr>
-              <w:t xml:space="preserve">] </w:t>
-            </w:r>
-            <w:r>
-              <w:rPr>
-                <w:rFonts w:cs="BRH Malayalam Extra"/>
-                <w:color w:val="000000"/>
-                <w:szCs w:val="32"/>
-              </w:rPr>
-              <w:t>4</w:t>
-            </w:r>
-            <w:r>
-              <w:rPr>
-                <w:rFonts w:ascii="BRH Malayalam Extra" w:hAnsi="BRH Malayalam Extra" w:cs="BRH Malayalam Extra"/>
-                <w:color w:val="000000"/>
-                <w:sz w:val="32"/>
-                <w:szCs w:val="32"/>
-              </w:rPr>
-              <w:t>.</w:t>
-            </w:r>
-            <w:r>
-              <w:rPr>
-                <w:rFonts w:cs="BRH Malayalam Extra"/>
-                <w:color w:val="000000"/>
-                <w:szCs w:val="32"/>
-              </w:rPr>
-              <w:t>3</w:t>
-            </w:r>
-            <w:r>
-              <w:rPr>
-                <w:rFonts w:ascii="BRH Malayalam Extra" w:hAnsi="BRH Malayalam Extra" w:cs="BRH Malayalam Extra"/>
-                <w:color w:val="000000"/>
-                <w:sz w:val="32"/>
-                <w:szCs w:val="32"/>
-              </w:rPr>
-              <w:t>.</w:t>
-            </w:r>
-            <w:r>
-              <w:rPr>
-                <w:rFonts w:cs="BRH Malayalam Extra"/>
-                <w:color w:val="000000"/>
-                <w:szCs w:val="32"/>
-              </w:rPr>
-              <w:t>13</w:t>
-            </w:r>
-            <w:r>
-              <w:rPr>
-                <w:rFonts w:ascii="BRH Malayalam Extra" w:hAnsi="BRH Malayalam Extra" w:cs="BRH Malayalam Extra"/>
-                <w:color w:val="000000"/>
-                <w:sz w:val="32"/>
-                <w:szCs w:val="32"/>
-              </w:rPr>
-              <w:t>.</w:t>
-            </w:r>
-            <w:r>
-              <w:rPr>
-                <w:rFonts w:cs="BRH Malayalam Extra"/>
-                <w:color w:val="000000"/>
-                <w:szCs w:val="32"/>
-              </w:rPr>
-              <w:t>1</w:t>
-            </w:r>
-            <w:r>
-              <w:rPr>
-                <w:rFonts w:ascii="BRH Malayalam Extra" w:hAnsi="BRH Malayalam Extra" w:cs="BRH Malayalam Extra"/>
-                <w:color w:val="000000"/>
-                <w:sz w:val="32"/>
-                <w:szCs w:val="32"/>
-              </w:rPr>
-              <w:t>(</w:t>
-            </w:r>
-            <w:r>
-              <w:rPr>
-                <w:rFonts w:cs="BRH Malayalam Extra"/>
-                <w:color w:val="000000"/>
-                <w:szCs w:val="32"/>
-              </w:rPr>
-              <w:t>23</w:t>
-            </w:r>
-            <w:r>
-              <w:rPr>
-                <w:rFonts w:ascii="BRH Malayalam Extra" w:hAnsi="BRH Malayalam Extra" w:cs="BRH Malayalam Extra"/>
-                <w:color w:val="000000"/>
-                <w:sz w:val="32"/>
-                <w:szCs w:val="32"/>
-              </w:rPr>
-              <w:t>)-  A</w:t>
-            </w:r>
-            <w:r>
-              <w:rPr>
-                <w:rFonts w:ascii="BRH Malayalam Extra" w:hAnsi="BRH Malayalam Extra" w:cs="BRH Malayalam Extra"/>
-                <w:color w:val="000000"/>
-                <w:sz w:val="26"/>
-                <w:szCs w:val="32"/>
-              </w:rPr>
-              <w:t>–</w:t>
-            </w:r>
-            <w:r>
-              <w:rPr>
-                <w:rFonts w:ascii="BRH Malayalam Extra" w:hAnsi="BRH Malayalam Extra" w:cs="BRH Malayalam Extra"/>
-                <w:color w:val="000000"/>
-                <w:sz w:val="32"/>
-                <w:szCs w:val="32"/>
+                <w:highlight w:val="green"/>
+              </w:rPr>
+              <w:t>Kx</w:t>
+            </w:r>
+            <w:r>
+              <w:rPr>
+                <w:rFonts w:ascii="BRH Malayalam Extra" w:hAnsi="BRH Malayalam Extra" w:cs="BRH Malayalam Extra"/>
+                <w:color w:val="000000"/>
+                <w:sz w:val="26"/>
+                <w:szCs w:val="32"/>
+                <w:highlight w:val="green"/>
+              </w:rPr>
+              <w:t>–</w:t>
+            </w:r>
+            <w:r>
+              <w:rPr>
+                <w:rFonts w:ascii="BRH Malayalam Extra" w:hAnsi="BRH Malayalam Extra" w:cs="BRH Malayalam Extra"/>
+                <w:color w:val="000000"/>
+                <w:sz w:val="32"/>
+                <w:szCs w:val="32"/>
+                <w:highlight w:val="green"/>
               </w:rPr>
               <w:t>¥²</w:t>
             </w:r>
@@ -24247,33 +23930,126 @@
                 <w:color w:val="000000"/>
                 <w:sz w:val="26"/>
                 <w:szCs w:val="32"/>
-              </w:rPr>
-              <w:t>–</w:t>
-            </w:r>
-            <w:r>
-              <w:rPr>
-                <w:rFonts w:ascii="BRH Malayalam Extra" w:hAnsi="BRH Malayalam Extra" w:cs="BRH Malayalam Extra"/>
-                <w:color w:val="000000"/>
-                <w:sz w:val="32"/>
-                <w:szCs w:val="32"/>
-              </w:rPr>
-              <w:t xml:space="preserve"> | sû</w:t>
-            </w:r>
-            <w:r>
-              <w:rPr>
-                <w:rFonts w:ascii="BRH Malayalam Extra" w:hAnsi="BRH Malayalam Extra" w:cs="BRH Malayalam Extra"/>
-                <w:color w:val="000000"/>
-                <w:sz w:val="26"/>
-                <w:szCs w:val="32"/>
-              </w:rPr>
-              <w:t>–</w:t>
-            </w:r>
-            <w:r>
-              <w:rPr>
-                <w:rFonts w:ascii="BRH Malayalam Extra" w:hAnsi="BRH Malayalam Extra" w:cs="BRH Malayalam Extra"/>
-                <w:color w:val="000000"/>
-                <w:sz w:val="32"/>
-                <w:szCs w:val="32"/>
+                <w:highlight w:val="green"/>
+              </w:rPr>
+              <w:t>–</w:t>
+            </w:r>
+            <w:r>
+              <w:rPr>
+                <w:rFonts w:ascii="BRH Malayalam Extra" w:hAnsi="BRH Malayalam Extra" w:cs="BRH Malayalam Extra"/>
+                <w:color w:val="000000"/>
+                <w:sz w:val="32"/>
+                <w:szCs w:val="32"/>
+                <w:highlight w:val="green"/>
+              </w:rPr>
+              <w:t xml:space="preserve"> ¥Z</w:t>
+            </w:r>
+            <w:r>
+              <w:rPr>
+                <w:rFonts w:ascii="BRH Malayalam Extra" w:hAnsi="BRH Malayalam Extra" w:cs="BRH Malayalam Extra"/>
+                <w:color w:val="000000"/>
+                <w:sz w:val="26"/>
+                <w:szCs w:val="32"/>
+                <w:highlight w:val="green"/>
+              </w:rPr>
+              <w:t>–</w:t>
+            </w:r>
+            <w:r>
+              <w:rPr>
+                <w:rFonts w:ascii="BRH Malayalam Extra" w:hAnsi="BRH Malayalam Extra" w:cs="BRH Malayalam Extra"/>
+                <w:color w:val="000000"/>
+                <w:sz w:val="32"/>
+                <w:szCs w:val="32"/>
+                <w:highlight w:val="green"/>
+              </w:rPr>
+              <w:t xml:space="preserve"> ¥Z</w:t>
+            </w:r>
+            <w:r>
+              <w:rPr>
+                <w:rFonts w:ascii="BRH Malayalam Extra" w:hAnsi="BRH Malayalam Extra" w:cs="BRH Malayalam Extra"/>
+                <w:color w:val="000000"/>
+                <w:sz w:val="26"/>
+                <w:szCs w:val="32"/>
+                <w:highlight w:val="green"/>
+              </w:rPr>
+              <w:t>–</w:t>
+            </w:r>
+            <w:r>
+              <w:rPr>
+                <w:rFonts w:ascii="BRH Malayalam Extra" w:hAnsi="BRH Malayalam Extra" w:cs="BRH Malayalam Extra"/>
+                <w:color w:val="000000"/>
+                <w:sz w:val="32"/>
+                <w:szCs w:val="32"/>
+                <w:highlight w:val="green"/>
+              </w:rPr>
+              <w:t xml:space="preserve"> A</w:t>
+            </w:r>
+            <w:r>
+              <w:rPr>
+                <w:rFonts w:ascii="BRH Malayalam Extra" w:hAnsi="BRH Malayalam Extra" w:cs="BRH Malayalam Extra"/>
+                <w:color w:val="000000"/>
+                <w:sz w:val="26"/>
+                <w:szCs w:val="32"/>
+                <w:highlight w:val="green"/>
+              </w:rPr>
+              <w:t>–</w:t>
+            </w:r>
+            <w:r>
+              <w:rPr>
+                <w:rFonts w:ascii="BRH Malayalam Extra" w:hAnsi="BRH Malayalam Extra" w:cs="BRH Malayalam Extra"/>
+                <w:color w:val="000000"/>
+                <w:sz w:val="32"/>
+                <w:szCs w:val="32"/>
+                <w:highlight w:val="green"/>
+              </w:rPr>
+              <w:t>¥²</w:t>
+            </w:r>
+            <w:r>
+              <w:rPr>
+                <w:rFonts w:ascii="BRH Malayalam Extra" w:hAnsi="BRH Malayalam Extra" w:cs="BRH Malayalam Extra"/>
+                <w:color w:val="000000"/>
+                <w:sz w:val="26"/>
+                <w:szCs w:val="32"/>
+                <w:highlight w:val="green"/>
+              </w:rPr>
+              <w:t>–</w:t>
+            </w:r>
+            <w:r>
+              <w:rPr>
+                <w:rFonts w:ascii="BRH Malayalam Extra" w:hAnsi="BRH Malayalam Extra" w:cs="BRH Malayalam Extra"/>
+                <w:color w:val="000000"/>
+                <w:sz w:val="32"/>
+                <w:szCs w:val="32"/>
+              </w:rPr>
+              <w:t xml:space="preserve"> </w:t>
+            </w:r>
+            <w:r>
+              <w:rPr>
+                <w:rFonts w:ascii="BRH Malayalam Extra" w:hAnsi="BRH Malayalam Extra" w:cs="BRH Malayalam Extra"/>
+                <w:color w:val="000000"/>
+                <w:sz w:val="32"/>
+                <w:szCs w:val="32"/>
+                <w:highlight w:val="green"/>
+              </w:rPr>
+              <w:t>sû</w:t>
+            </w:r>
+            <w:r>
+              <w:rPr>
+                <w:rFonts w:ascii="BRH Malayalam Extra" w:hAnsi="BRH Malayalam Extra" w:cs="BRH Malayalam Extra"/>
+                <w:color w:val="000000"/>
+                <w:sz w:val="26"/>
+                <w:szCs w:val="32"/>
+                <w:highlight w:val="green"/>
+              </w:rPr>
+              <w:t>–</w:t>
+            </w:r>
+            <w:r>
+              <w:rPr>
+                <w:rFonts w:ascii="BRH Malayalam Extra" w:hAnsi="BRH Malayalam Extra" w:cs="BRH Malayalam Extra"/>
+                <w:color w:val="000000"/>
+                <w:sz w:val="32"/>
+                <w:szCs w:val="32"/>
+                <w:highlight w:val="green"/>
               </w:rPr>
               <w:t>dz</w:t>
             </w:r>
@@ -24283,17 +24059,18 @@
                 <w:color w:val="000000"/>
                 <w:sz w:val="26"/>
                 <w:szCs w:val="32"/>
-              </w:rPr>
-              <w:t>–</w:t>
-            </w:r>
-            <w:r>
-              <w:rPr>
-                <w:rFonts w:ascii="BRH Malayalam Extra" w:hAnsi="BRH Malayalam Extra" w:cs="BRH Malayalam Extra"/>
-                <w:color w:val="000000"/>
-                <w:sz w:val="32"/>
-                <w:szCs w:val="32"/>
                 <w:highlight w:val="green"/>
               </w:rPr>
+              <w:t>–</w:t>
+            </w:r>
+            <w:r>
+              <w:rPr>
+                <w:rFonts w:ascii="BRH Malayalam Extra" w:hAnsi="BRH Malayalam Extra" w:cs="BRH Malayalam Extra"/>
+                <w:color w:val="000000"/>
+                <w:sz w:val="32"/>
+                <w:szCs w:val="32"/>
+                <w:highlight w:val="green"/>
+              </w:rPr>
               <w:t>K</w:t>
             </w:r>
             <w:r>
@@ -24312,25 +24089,7 @@
                 <w:sz w:val="32"/>
                 <w:szCs w:val="32"/>
               </w:rPr>
-              <w:t xml:space="preserve"> | s</w:t>
-            </w:r>
-            <w:r>
-              <w:rPr>
-                <w:rFonts w:ascii="BRH Malayalam Extra" w:hAnsi="BRH Malayalam Extra" w:cs="BRH Malayalam Extra"/>
-                <w:color w:val="000000"/>
-                <w:sz w:val="26"/>
-                <w:szCs w:val="32"/>
-              </w:rPr>
-              <w:t>–</w:t>
-            </w:r>
-            <w:r>
-              <w:rPr>
-                <w:rFonts w:ascii="BRH Malayalam Extra" w:hAnsi="BRH Malayalam Extra" w:cs="BRH Malayalam Extra"/>
-                <w:color w:val="000000"/>
-                <w:sz w:val="32"/>
-                <w:szCs w:val="32"/>
-              </w:rPr>
-              <w:t>É£K§ |</w:t>
+              <w:t xml:space="preserve"> | </w:t>
             </w:r>
           </w:p>
           <w:p>
@@ -24354,7 +24113,128 @@
                 <w:sz w:val="32"/>
                 <w:szCs w:val="32"/>
               </w:rPr>
-              <w:t>A</w:t>
+              <w:t>(</w:t>
+            </w:r>
+            <w:proofErr w:type="gramStart"/>
+            <w:r>
+              <w:rPr>
+                <w:rFonts w:cs="BRH Malayalam Extra"/>
+                <w:color w:val="000000"/>
+                <w:szCs w:val="32"/>
+              </w:rPr>
+              <w:t>25</w:t>
+            </w:r>
+            <w:r>
+              <w:rPr>
+                <w:rFonts w:ascii="BRH Malayalam Extra" w:hAnsi="BRH Malayalam Extra" w:cs="BRH Malayalam Extra"/>
+                <w:color w:val="000000"/>
+                <w:sz w:val="32"/>
+                <w:szCs w:val="32"/>
+              </w:rPr>
+              <w:t>)[</w:t>
+            </w:r>
+            <w:proofErr w:type="gramEnd"/>
+            <w:r>
+              <w:rPr>
+                <w:rFonts w:cs="BRH Malayalam Extra"/>
+                <w:color w:val="000000"/>
+                <w:szCs w:val="32"/>
+              </w:rPr>
+              <w:t>P29</w:t>
+            </w:r>
+            <w:r>
+              <w:rPr>
+                <w:rFonts w:ascii="BRH Malayalam Extra" w:hAnsi="BRH Malayalam Extra" w:cs="BRH Malayalam Extra"/>
+                <w:color w:val="000000"/>
+                <w:sz w:val="32"/>
+                <w:szCs w:val="32"/>
+              </w:rPr>
+              <w:t xml:space="preserve">] </w:t>
+            </w:r>
+            <w:r>
+              <w:rPr>
+                <w:rFonts w:cs="BRH Malayalam Extra"/>
+                <w:color w:val="000000"/>
+                <w:szCs w:val="32"/>
+              </w:rPr>
+              <w:t>4</w:t>
+            </w:r>
+            <w:r>
+              <w:rPr>
+                <w:rFonts w:ascii="BRH Malayalam Extra" w:hAnsi="BRH Malayalam Extra" w:cs="BRH Malayalam Extra"/>
+                <w:color w:val="000000"/>
+                <w:sz w:val="32"/>
+                <w:szCs w:val="32"/>
+              </w:rPr>
+              <w:t>.</w:t>
+            </w:r>
+            <w:r>
+              <w:rPr>
+                <w:rFonts w:cs="BRH Malayalam Extra"/>
+                <w:color w:val="000000"/>
+                <w:szCs w:val="32"/>
+              </w:rPr>
+              <w:t>3</w:t>
+            </w:r>
+            <w:r>
+              <w:rPr>
+                <w:rFonts w:ascii="BRH Malayalam Extra" w:hAnsi="BRH Malayalam Extra" w:cs="BRH Malayalam Extra"/>
+                <w:color w:val="000000"/>
+                <w:sz w:val="32"/>
+                <w:szCs w:val="32"/>
+              </w:rPr>
+              <w:t>.</w:t>
+            </w:r>
+            <w:r>
+              <w:rPr>
+                <w:rFonts w:cs="BRH Malayalam Extra"/>
+                <w:color w:val="000000"/>
+                <w:szCs w:val="32"/>
+              </w:rPr>
+              <w:t>13</w:t>
+            </w:r>
+            <w:r>
+              <w:rPr>
+                <w:rFonts w:ascii="BRH Malayalam Extra" w:hAnsi="BRH Malayalam Extra" w:cs="BRH Malayalam Extra"/>
+                <w:color w:val="000000"/>
+                <w:sz w:val="32"/>
+                <w:szCs w:val="32"/>
+              </w:rPr>
+              <w:t>.</w:t>
+            </w:r>
+            <w:r>
+              <w:rPr>
+                <w:rFonts w:cs="BRH Malayalam Extra"/>
+                <w:color w:val="000000"/>
+                <w:szCs w:val="32"/>
+              </w:rPr>
+              <w:t>1</w:t>
+            </w:r>
+            <w:r>
+              <w:rPr>
+                <w:rFonts w:ascii="BRH Malayalam Extra" w:hAnsi="BRH Malayalam Extra" w:cs="BRH Malayalam Extra"/>
+                <w:color w:val="000000"/>
+                <w:sz w:val="32"/>
+                <w:szCs w:val="32"/>
+              </w:rPr>
+              <w:t>(</w:t>
+            </w:r>
+            <w:r>
+              <w:rPr>
+                <w:rFonts w:cs="BRH Malayalam Extra"/>
+                <w:color w:val="000000"/>
+                <w:szCs w:val="32"/>
+              </w:rPr>
+              <w:t>23</w:t>
+            </w:r>
+            <w:r>
+              <w:rPr>
+                <w:rFonts w:ascii="BRH Malayalam Extra" w:hAnsi="BRH Malayalam Extra" w:cs="BRH Malayalam Extra"/>
+                <w:color w:val="000000"/>
+                <w:sz w:val="32"/>
+                <w:szCs w:val="32"/>
+              </w:rPr>
+              <w:t>)-  A</w:t>
             </w:r>
             <w:r>
               <w:rPr>
@@ -24390,7 +24270,7 @@
                 <w:sz w:val="32"/>
                 <w:szCs w:val="32"/>
               </w:rPr>
-              <w:t xml:space="preserve"> sû</w:t>
+              <w:t xml:space="preserve"> | sû</w:t>
             </w:r>
             <w:r>
               <w:rPr>
@@ -24435,197 +24315,35 @@
                 <w:color w:val="000000"/>
                 <w:sz w:val="26"/>
                 <w:szCs w:val="32"/>
-                <w:highlight w:val="green"/>
-              </w:rPr>
-              <w:t>–</w:t>
-            </w:r>
-            <w:r>
-              <w:rPr>
-                <w:rFonts w:ascii="BRH Malayalam Extra" w:hAnsi="BRH Malayalam Extra" w:cs="BRH Malayalam Extra"/>
-                <w:color w:val="000000"/>
-                <w:sz w:val="32"/>
-                <w:szCs w:val="32"/>
-                <w:highlight w:val="green"/>
-              </w:rPr>
-              <w:t xml:space="preserve"> sû</w:t>
-            </w:r>
-            <w:r>
-              <w:rPr>
-                <w:rFonts w:ascii="BRH Malayalam Extra" w:hAnsi="BRH Malayalam Extra" w:cs="BRH Malayalam Extra"/>
-                <w:color w:val="000000"/>
-                <w:sz w:val="26"/>
-                <w:szCs w:val="32"/>
-                <w:highlight w:val="green"/>
-              </w:rPr>
-              <w:t>–</w:t>
-            </w:r>
-            <w:r>
-              <w:rPr>
-                <w:rFonts w:ascii="BRH Malayalam Extra" w:hAnsi="BRH Malayalam Extra" w:cs="BRH Malayalam Extra"/>
-                <w:color w:val="000000"/>
-                <w:sz w:val="32"/>
-                <w:szCs w:val="32"/>
-                <w:highlight w:val="green"/>
-              </w:rPr>
-              <w:t>dz</w:t>
-            </w:r>
-            <w:r>
-              <w:rPr>
-                <w:rFonts w:ascii="BRH Malayalam Extra" w:hAnsi="BRH Malayalam Extra" w:cs="BRH Malayalam Extra"/>
-                <w:color w:val="000000"/>
-                <w:sz w:val="26"/>
-                <w:szCs w:val="32"/>
-                <w:highlight w:val="green"/>
-              </w:rPr>
-              <w:t>–</w:t>
-            </w:r>
-            <w:r>
-              <w:rPr>
-                <w:rFonts w:ascii="BRH Malayalam Extra" w:hAnsi="BRH Malayalam Extra" w:cs="BRH Malayalam Extra"/>
-                <w:color w:val="000000"/>
-                <w:sz w:val="32"/>
-                <w:szCs w:val="32"/>
-                <w:highlight w:val="green"/>
-              </w:rPr>
-              <w:t xml:space="preserve"> Kx</w:t>
-            </w:r>
-            <w:r>
-              <w:rPr>
-                <w:rFonts w:ascii="BRH Malayalam Extra" w:hAnsi="BRH Malayalam Extra" w:cs="BRH Malayalam Extra"/>
-                <w:color w:val="000000"/>
-                <w:sz w:val="26"/>
-                <w:szCs w:val="32"/>
-                <w:highlight w:val="green"/>
-              </w:rPr>
-              <w:t>–</w:t>
-            </w:r>
-            <w:r>
-              <w:rPr>
-                <w:rFonts w:ascii="BRH Malayalam Extra" w:hAnsi="BRH Malayalam Extra" w:cs="BRH Malayalam Extra"/>
-                <w:color w:val="000000"/>
-                <w:sz w:val="32"/>
-                <w:szCs w:val="32"/>
-                <w:highlight w:val="green"/>
-              </w:rPr>
-              <w:t>¥²</w:t>
-            </w:r>
-            <w:r>
-              <w:rPr>
-                <w:rFonts w:ascii="BRH Malayalam Extra" w:hAnsi="BRH Malayalam Extra" w:cs="BRH Malayalam Extra"/>
-                <w:color w:val="000000"/>
-                <w:sz w:val="26"/>
-                <w:szCs w:val="32"/>
-                <w:highlight w:val="green"/>
-              </w:rPr>
-              <w:t>–</w:t>
-            </w:r>
-            <w:r>
-              <w:rPr>
-                <w:rFonts w:ascii="BRH Malayalam Extra" w:hAnsi="BRH Malayalam Extra" w:cs="BRH Malayalam Extra"/>
-                <w:color w:val="000000"/>
-                <w:sz w:val="32"/>
-                <w:szCs w:val="32"/>
-                <w:highlight w:val="green"/>
-              </w:rPr>
-              <w:t xml:space="preserve"> A</w:t>
-            </w:r>
-            <w:r>
-              <w:rPr>
-                <w:rFonts w:ascii="BRH Malayalam Extra" w:hAnsi="BRH Malayalam Extra" w:cs="BRH Malayalam Extra"/>
-                <w:color w:val="000000"/>
-                <w:sz w:val="26"/>
-                <w:szCs w:val="32"/>
-                <w:highlight w:val="green"/>
-              </w:rPr>
-              <w:t>–</w:t>
-            </w:r>
-            <w:r>
-              <w:rPr>
-                <w:rFonts w:ascii="BRH Malayalam Extra" w:hAnsi="BRH Malayalam Extra" w:cs="BRH Malayalam Extra"/>
-                <w:color w:val="000000"/>
-                <w:sz w:val="32"/>
-                <w:szCs w:val="32"/>
-                <w:highlight w:val="green"/>
-              </w:rPr>
-              <w:t>¥²</w:t>
-            </w:r>
-            <w:r>
-              <w:rPr>
-                <w:rFonts w:ascii="BRH Malayalam Extra" w:hAnsi="BRH Malayalam Extra" w:cs="BRH Malayalam Extra"/>
-                <w:color w:val="000000"/>
-                <w:sz w:val="26"/>
-                <w:szCs w:val="32"/>
-                <w:highlight w:val="green"/>
-              </w:rPr>
-              <w:t>–</w:t>
-            </w:r>
-            <w:r>
-              <w:rPr>
-                <w:rFonts w:ascii="BRH Malayalam Extra" w:hAnsi="BRH Malayalam Extra" w:cs="BRH Malayalam Extra"/>
-                <w:color w:val="000000"/>
-                <w:sz w:val="32"/>
-                <w:szCs w:val="32"/>
-                <w:highlight w:val="green"/>
-              </w:rPr>
-              <w:t xml:space="preserve"> s</w:t>
-            </w:r>
-            <w:r>
-              <w:rPr>
-                <w:rFonts w:ascii="BRH Malayalam Extra" w:hAnsi="BRH Malayalam Extra" w:cs="BRH Malayalam Extra"/>
-                <w:color w:val="000000"/>
-                <w:sz w:val="26"/>
-                <w:szCs w:val="32"/>
-                <w:highlight w:val="green"/>
-              </w:rPr>
-              <w:t>–</w:t>
-            </w:r>
-            <w:r>
-              <w:rPr>
-                <w:rFonts w:ascii="BRH Malayalam Extra" w:hAnsi="BRH Malayalam Extra" w:cs="BRH Malayalam Extra"/>
-                <w:color w:val="000000"/>
-                <w:sz w:val="32"/>
-                <w:szCs w:val="32"/>
-                <w:highlight w:val="green"/>
-              </w:rPr>
-              <w:t>ûdz</w:t>
-            </w:r>
-            <w:r>
-              <w:rPr>
-                <w:rFonts w:ascii="BRH Malayalam Extra" w:hAnsi="BRH Malayalam Extra" w:cs="BRH Malayalam Extra"/>
-                <w:color w:val="000000"/>
-                <w:sz w:val="26"/>
-                <w:szCs w:val="32"/>
-                <w:highlight w:val="green"/>
-              </w:rPr>
-              <w:t>–</w:t>
-            </w:r>
-            <w:r>
-              <w:rPr>
-                <w:rFonts w:ascii="BRH Malayalam Extra" w:hAnsi="BRH Malayalam Extra" w:cs="BRH Malayalam Extra"/>
-                <w:color w:val="000000"/>
-                <w:sz w:val="32"/>
-                <w:szCs w:val="32"/>
-                <w:highlight w:val="green"/>
-              </w:rPr>
-              <w:t>K</w:t>
-            </w:r>
-            <w:r>
-              <w:rPr>
-                <w:rFonts w:ascii="BRH Malayalam Extra" w:hAnsi="BRH Malayalam Extra" w:cs="BRH Malayalam Extra"/>
-                <w:color w:val="000000"/>
-                <w:sz w:val="26"/>
-                <w:szCs w:val="32"/>
-              </w:rPr>
-              <w:t>–</w:t>
-            </w:r>
-            <w:r>
-              <w:rPr>
-                <w:rFonts w:ascii="BRH Malayalam Extra" w:hAnsi="BRH Malayalam Extra" w:cs="BRH Malayalam Extra"/>
-                <w:color w:val="000000"/>
-                <w:sz w:val="32"/>
-                <w:szCs w:val="32"/>
-              </w:rPr>
-              <w:t xml:space="preserve"> </w:t>
+              </w:rPr>
+              <w:t>–</w:t>
+            </w:r>
+            <w:r>
+              <w:rPr>
+                <w:rFonts w:ascii="BRH Malayalam Extra" w:hAnsi="BRH Malayalam Extra" w:cs="BRH Malayalam Extra"/>
+                <w:color w:val="000000"/>
+                <w:sz w:val="32"/>
+                <w:szCs w:val="32"/>
+              </w:rPr>
+              <w:t xml:space="preserve"> | s</w:t>
+            </w:r>
+            <w:r>
+              <w:rPr>
+                <w:rFonts w:ascii="BRH Malayalam Extra" w:hAnsi="BRH Malayalam Extra" w:cs="BRH Malayalam Extra"/>
+                <w:color w:val="000000"/>
+                <w:sz w:val="26"/>
+                <w:szCs w:val="32"/>
+              </w:rPr>
+              <w:t>–</w:t>
+            </w:r>
+            <w:r>
+              <w:rPr>
+                <w:rFonts w:ascii="BRH Malayalam Extra" w:hAnsi="BRH Malayalam Extra" w:cs="BRH Malayalam Extra"/>
+                <w:color w:val="000000"/>
+                <w:sz w:val="32"/>
+                <w:szCs w:val="32"/>
+              </w:rPr>
+              <w:t>É£K§ |</w:t>
             </w:r>
           </w:p>
           <w:p>
@@ -24649,53 +24367,70 @@
                 <w:sz w:val="32"/>
                 <w:szCs w:val="32"/>
               </w:rPr>
-              <w:t>s</w:t>
-            </w:r>
-            <w:r>
-              <w:rPr>
-                <w:rFonts w:ascii="BRH Malayalam Extra" w:hAnsi="BRH Malayalam Extra" w:cs="BRH Malayalam Extra"/>
-                <w:color w:val="000000"/>
-                <w:sz w:val="26"/>
-                <w:szCs w:val="32"/>
-              </w:rPr>
-              <w:t>–</w:t>
-            </w:r>
-            <w:r>
-              <w:rPr>
-                <w:rFonts w:ascii="BRH Malayalam Extra" w:hAnsi="BRH Malayalam Extra" w:cs="BRH Malayalam Extra"/>
-                <w:color w:val="000000"/>
-                <w:sz w:val="32"/>
-                <w:szCs w:val="32"/>
-              </w:rPr>
-              <w:t>É£L§ s</w:t>
-            </w:r>
-            <w:r>
-              <w:rPr>
-                <w:rFonts w:ascii="BRH Malayalam Extra" w:hAnsi="BRH Malayalam Extra" w:cs="BRH Malayalam Extra"/>
-                <w:color w:val="000000"/>
-                <w:sz w:val="26"/>
-                <w:szCs w:val="32"/>
-              </w:rPr>
-              <w:t>–</w:t>
-            </w:r>
-            <w:r>
-              <w:rPr>
-                <w:rFonts w:ascii="BRH Malayalam Extra" w:hAnsi="BRH Malayalam Extra" w:cs="BRH Malayalam Extra"/>
-                <w:color w:val="000000"/>
-                <w:sz w:val="32"/>
-                <w:szCs w:val="32"/>
-              </w:rPr>
-              <w:t>É£L§ sû</w:t>
-            </w:r>
-            <w:r>
-              <w:rPr>
-                <w:rFonts w:ascii="BRH Malayalam Extra" w:hAnsi="BRH Malayalam Extra" w:cs="BRH Malayalam Extra"/>
-                <w:color w:val="000000"/>
-                <w:sz w:val="32"/>
-                <w:szCs w:val="32"/>
-                <w:highlight w:val="yellow"/>
-              </w:rPr>
-              <w:t>—</w:t>
+              <w:t>A</w:t>
+            </w:r>
+            <w:r>
+              <w:rPr>
+                <w:rFonts w:ascii="BRH Malayalam Extra" w:hAnsi="BRH Malayalam Extra" w:cs="BRH Malayalam Extra"/>
+                <w:color w:val="000000"/>
+                <w:sz w:val="26"/>
+                <w:szCs w:val="32"/>
+              </w:rPr>
+              <w:t>–</w:t>
+            </w:r>
+            <w:r>
+              <w:rPr>
+                <w:rFonts w:ascii="BRH Malayalam Extra" w:hAnsi="BRH Malayalam Extra" w:cs="BRH Malayalam Extra"/>
+                <w:color w:val="000000"/>
+                <w:sz w:val="32"/>
+                <w:szCs w:val="32"/>
+              </w:rPr>
+              <w:t>¥²</w:t>
+            </w:r>
+            <w:r>
+              <w:rPr>
+                <w:rFonts w:ascii="BRH Malayalam Extra" w:hAnsi="BRH Malayalam Extra" w:cs="BRH Malayalam Extra"/>
+                <w:color w:val="000000"/>
+                <w:sz w:val="26"/>
+                <w:szCs w:val="32"/>
+              </w:rPr>
+              <w:t>–</w:t>
+            </w:r>
+            <w:r>
+              <w:rPr>
+                <w:rFonts w:ascii="BRH Malayalam Extra" w:hAnsi="BRH Malayalam Extra" w:cs="BRH Malayalam Extra"/>
+                <w:color w:val="000000"/>
+                <w:sz w:val="32"/>
+                <w:szCs w:val="32"/>
+              </w:rPr>
+              <w:t xml:space="preserve"> sû</w:t>
+            </w:r>
+            <w:r>
+              <w:rPr>
+                <w:rFonts w:ascii="BRH Malayalam Extra" w:hAnsi="BRH Malayalam Extra" w:cs="BRH Malayalam Extra"/>
+                <w:color w:val="000000"/>
+                <w:sz w:val="26"/>
+                <w:szCs w:val="32"/>
+              </w:rPr>
+              <w:t>–</w:t>
+            </w:r>
+            <w:r>
+              <w:rPr>
+                <w:rFonts w:ascii="BRH Malayalam Extra" w:hAnsi="BRH Malayalam Extra" w:cs="BRH Malayalam Extra"/>
+                <w:color w:val="000000"/>
+                <w:sz w:val="32"/>
+                <w:szCs w:val="32"/>
+              </w:rPr>
+              <w:t>dz</w:t>
+            </w:r>
+            <w:r>
+              <w:rPr>
+                <w:rFonts w:ascii="BRH Malayalam Extra" w:hAnsi="BRH Malayalam Extra" w:cs="BRH Malayalam Extra"/>
+                <w:color w:val="000000"/>
+                <w:sz w:val="26"/>
+                <w:szCs w:val="32"/>
+              </w:rPr>
+              <w:t>–</w:t>
             </w:r>
             <w:r>
               <w:rPr>
@@ -24705,35 +24440,196 @@
                 <w:szCs w:val="32"/>
                 <w:highlight w:val="green"/>
               </w:rPr>
-              <w:t>dz Kx¥²</w:t>
-            </w:r>
-            <w:r>
-              <w:rPr>
-                <w:rFonts w:ascii="BRH Malayalam Extra" w:hAnsi="BRH Malayalam Extra" w:cs="BRH Malayalam Extra"/>
-                <w:color w:val="000000"/>
-                <w:sz w:val="32"/>
-                <w:szCs w:val="32"/>
-              </w:rPr>
-              <w:t xml:space="preserve"> A¥² sû</w:t>
-            </w:r>
-            <w:r>
-              <w:rPr>
-                <w:rFonts w:ascii="BRH Malayalam Extra" w:hAnsi="BRH Malayalam Extra" w:cs="BRH Malayalam Extra"/>
-                <w:color w:val="000000"/>
-                <w:sz w:val="32"/>
+              <w:t>K</w:t>
+            </w:r>
+            <w:r>
+              <w:rPr>
+                <w:rFonts w:ascii="BRH Malayalam Extra" w:hAnsi="BRH Malayalam Extra" w:cs="BRH Malayalam Extra"/>
+                <w:color w:val="000000"/>
+                <w:sz w:val="26"/>
                 <w:szCs w:val="32"/>
                 <w:highlight w:val="green"/>
               </w:rPr>
+              <w:t>–</w:t>
+            </w:r>
+            <w:r>
+              <w:rPr>
+                <w:rFonts w:ascii="BRH Malayalam Extra" w:hAnsi="BRH Malayalam Extra" w:cs="BRH Malayalam Extra"/>
+                <w:color w:val="000000"/>
+                <w:sz w:val="32"/>
+                <w:szCs w:val="32"/>
+                <w:highlight w:val="green"/>
+              </w:rPr>
+              <w:t xml:space="preserve"> sû</w:t>
+            </w:r>
+            <w:r>
+              <w:rPr>
+                <w:rFonts w:ascii="BRH Malayalam Extra" w:hAnsi="BRH Malayalam Extra" w:cs="BRH Malayalam Extra"/>
+                <w:color w:val="000000"/>
+                <w:sz w:val="26"/>
+                <w:szCs w:val="32"/>
+                <w:highlight w:val="green"/>
+              </w:rPr>
+              <w:t>–</w:t>
+            </w:r>
+            <w:r>
+              <w:rPr>
+                <w:rFonts w:ascii="BRH Malayalam Extra" w:hAnsi="BRH Malayalam Extra" w:cs="BRH Malayalam Extra"/>
+                <w:color w:val="000000"/>
+                <w:sz w:val="32"/>
+                <w:szCs w:val="32"/>
+                <w:highlight w:val="green"/>
+              </w:rPr>
               <w:t>dz</w:t>
             </w:r>
             <w:r>
               <w:rPr>
                 <w:rFonts w:ascii="BRH Malayalam Extra" w:hAnsi="BRH Malayalam Extra" w:cs="BRH Malayalam Extra"/>
                 <w:color w:val="000000"/>
-                <w:sz w:val="32"/>
-                <w:szCs w:val="32"/>
+                <w:sz w:val="26"/>
+                <w:szCs w:val="32"/>
+                <w:highlight w:val="green"/>
+              </w:rPr>
+              <w:t>–</w:t>
+            </w:r>
+            <w:r>
+              <w:rPr>
+                <w:rFonts w:ascii="BRH Malayalam Extra" w:hAnsi="BRH Malayalam Extra" w:cs="BRH Malayalam Extra"/>
+                <w:color w:val="000000"/>
+                <w:sz w:val="32"/>
+                <w:szCs w:val="32"/>
+                <w:highlight w:val="green"/>
+              </w:rPr>
+              <w:t xml:space="preserve"> Kx</w:t>
+            </w:r>
+            <w:r>
+              <w:rPr>
+                <w:rFonts w:ascii="BRH Malayalam Extra" w:hAnsi="BRH Malayalam Extra" w:cs="BRH Malayalam Extra"/>
+                <w:color w:val="000000"/>
+                <w:sz w:val="26"/>
+                <w:szCs w:val="32"/>
+                <w:highlight w:val="green"/>
+              </w:rPr>
+              <w:t>–</w:t>
+            </w:r>
+            <w:r>
+              <w:rPr>
+                <w:rFonts w:ascii="BRH Malayalam Extra" w:hAnsi="BRH Malayalam Extra" w:cs="BRH Malayalam Extra"/>
+                <w:color w:val="000000"/>
+                <w:sz w:val="32"/>
+                <w:szCs w:val="32"/>
+                <w:highlight w:val="green"/>
+              </w:rPr>
+              <w:t>¥²</w:t>
+            </w:r>
+            <w:r>
+              <w:rPr>
+                <w:rFonts w:ascii="BRH Malayalam Extra" w:hAnsi="BRH Malayalam Extra" w:cs="BRH Malayalam Extra"/>
+                <w:color w:val="000000"/>
+                <w:sz w:val="26"/>
+                <w:szCs w:val="32"/>
+                <w:highlight w:val="green"/>
+              </w:rPr>
+              <w:t>–</w:t>
+            </w:r>
+            <w:r>
+              <w:rPr>
+                <w:rFonts w:ascii="BRH Malayalam Extra" w:hAnsi="BRH Malayalam Extra" w:cs="BRH Malayalam Extra"/>
+                <w:color w:val="000000"/>
+                <w:sz w:val="32"/>
+                <w:szCs w:val="32"/>
+                <w:highlight w:val="green"/>
+              </w:rPr>
+              <w:t xml:space="preserve"> A</w:t>
+            </w:r>
+            <w:r>
+              <w:rPr>
+                <w:rFonts w:ascii="BRH Malayalam Extra" w:hAnsi="BRH Malayalam Extra" w:cs="BRH Malayalam Extra"/>
+                <w:color w:val="000000"/>
+                <w:sz w:val="26"/>
+                <w:szCs w:val="32"/>
+                <w:highlight w:val="green"/>
+              </w:rPr>
+              <w:t>–</w:t>
+            </w:r>
+            <w:r>
+              <w:rPr>
+                <w:rFonts w:ascii="BRH Malayalam Extra" w:hAnsi="BRH Malayalam Extra" w:cs="BRH Malayalam Extra"/>
+                <w:color w:val="000000"/>
+                <w:sz w:val="32"/>
+                <w:szCs w:val="32"/>
+                <w:highlight w:val="green"/>
+              </w:rPr>
+              <w:t>¥²</w:t>
+            </w:r>
+            <w:r>
+              <w:rPr>
+                <w:rFonts w:ascii="BRH Malayalam Extra" w:hAnsi="BRH Malayalam Extra" w:cs="BRH Malayalam Extra"/>
+                <w:color w:val="000000"/>
+                <w:sz w:val="26"/>
+                <w:szCs w:val="32"/>
+                <w:highlight w:val="green"/>
+              </w:rPr>
+              <w:t>–</w:t>
+            </w:r>
+            <w:r>
+              <w:rPr>
+                <w:rFonts w:ascii="BRH Malayalam Extra" w:hAnsi="BRH Malayalam Extra" w:cs="BRH Malayalam Extra"/>
+                <w:color w:val="000000"/>
+                <w:sz w:val="32"/>
+                <w:szCs w:val="32"/>
+                <w:highlight w:val="green"/>
+              </w:rPr>
+              <w:t xml:space="preserve"> s</w:t>
+            </w:r>
+            <w:r>
+              <w:rPr>
+                <w:rFonts w:ascii="BRH Malayalam Extra" w:hAnsi="BRH Malayalam Extra" w:cs="BRH Malayalam Extra"/>
+                <w:color w:val="000000"/>
+                <w:sz w:val="26"/>
+                <w:szCs w:val="32"/>
+                <w:highlight w:val="green"/>
+              </w:rPr>
+              <w:t>–</w:t>
+            </w:r>
+            <w:r>
+              <w:rPr>
+                <w:rFonts w:ascii="BRH Malayalam Extra" w:hAnsi="BRH Malayalam Extra" w:cs="BRH Malayalam Extra"/>
+                <w:color w:val="000000"/>
+                <w:sz w:val="32"/>
+                <w:szCs w:val="32"/>
+                <w:highlight w:val="green"/>
+              </w:rPr>
+              <w:t>ûdz</w:t>
+            </w:r>
+            <w:r>
+              <w:rPr>
+                <w:rFonts w:ascii="BRH Malayalam Extra" w:hAnsi="BRH Malayalam Extra" w:cs="BRH Malayalam Extra"/>
+                <w:color w:val="000000"/>
+                <w:sz w:val="26"/>
+                <w:szCs w:val="32"/>
+                <w:highlight w:val="green"/>
+              </w:rPr>
+              <w:t>–</w:t>
+            </w:r>
+            <w:r>
+              <w:rPr>
+                <w:rFonts w:ascii="BRH Malayalam Extra" w:hAnsi="BRH Malayalam Extra" w:cs="BRH Malayalam Extra"/>
+                <w:color w:val="000000"/>
+                <w:sz w:val="32"/>
+                <w:szCs w:val="32"/>
+                <w:highlight w:val="green"/>
               </w:rPr>
               <w:t>K</w:t>
+            </w:r>
+            <w:r>
+              <w:rPr>
+                <w:rFonts w:ascii="BRH Malayalam Extra" w:hAnsi="BRH Malayalam Extra" w:cs="BRH Malayalam Extra"/>
+                <w:color w:val="000000"/>
+                <w:sz w:val="26"/>
+                <w:szCs w:val="32"/>
+              </w:rPr>
+              <w:t>–</w:t>
             </w:r>
             <w:r>
               <w:rPr>
@@ -24784,7 +24680,82 @@
                 <w:sz w:val="32"/>
                 <w:szCs w:val="32"/>
               </w:rPr>
-              <w:t xml:space="preserve">É£K§ | </w:t>
+              <w:t>É£L§ s</w:t>
+            </w:r>
+            <w:r>
+              <w:rPr>
+                <w:rFonts w:ascii="BRH Malayalam Extra" w:hAnsi="BRH Malayalam Extra" w:cs="BRH Malayalam Extra"/>
+                <w:color w:val="000000"/>
+                <w:sz w:val="26"/>
+                <w:szCs w:val="32"/>
+              </w:rPr>
+              <w:t>–</w:t>
+            </w:r>
+            <w:r>
+              <w:rPr>
+                <w:rFonts w:ascii="BRH Malayalam Extra" w:hAnsi="BRH Malayalam Extra" w:cs="BRH Malayalam Extra"/>
+                <w:color w:val="000000"/>
+                <w:sz w:val="32"/>
+                <w:szCs w:val="32"/>
+              </w:rPr>
+              <w:t>É£L§ sû</w:t>
+            </w:r>
+            <w:r>
+              <w:rPr>
+                <w:rFonts w:ascii="BRH Malayalam Extra" w:hAnsi="BRH Malayalam Extra" w:cs="BRH Malayalam Extra"/>
+                <w:color w:val="000000"/>
+                <w:sz w:val="32"/>
+                <w:szCs w:val="32"/>
+                <w:highlight w:val="yellow"/>
+              </w:rPr>
+              <w:t>—</w:t>
+            </w:r>
+            <w:r>
+              <w:rPr>
+                <w:rFonts w:ascii="BRH Malayalam Extra" w:hAnsi="BRH Malayalam Extra" w:cs="BRH Malayalam Extra"/>
+                <w:color w:val="000000"/>
+                <w:sz w:val="32"/>
+                <w:szCs w:val="32"/>
+                <w:highlight w:val="green"/>
+              </w:rPr>
+              <w:t>dz Kx¥²</w:t>
+            </w:r>
+            <w:r>
+              <w:rPr>
+                <w:rFonts w:ascii="BRH Malayalam Extra" w:hAnsi="BRH Malayalam Extra" w:cs="BRH Malayalam Extra"/>
+                <w:color w:val="000000"/>
+                <w:sz w:val="32"/>
+                <w:szCs w:val="32"/>
+              </w:rPr>
+              <w:t xml:space="preserve"> A¥² sû</w:t>
+            </w:r>
+            <w:r>
+              <w:rPr>
+                <w:rFonts w:ascii="BRH Malayalam Extra" w:hAnsi="BRH Malayalam Extra" w:cs="BRH Malayalam Extra"/>
+                <w:color w:val="000000"/>
+                <w:sz w:val="32"/>
+                <w:szCs w:val="32"/>
+                <w:highlight w:val="green"/>
+              </w:rPr>
+              <w:t>dz</w:t>
+            </w:r>
+            <w:r>
+              <w:rPr>
+                <w:rFonts w:ascii="BRH Malayalam Extra" w:hAnsi="BRH Malayalam Extra" w:cs="BRH Malayalam Extra"/>
+                <w:color w:val="000000"/>
+                <w:sz w:val="32"/>
+                <w:szCs w:val="32"/>
+              </w:rPr>
+              <w:t>K</w:t>
+            </w:r>
+            <w:r>
+              <w:rPr>
+                <w:rFonts w:ascii="BRH Malayalam Extra" w:hAnsi="BRH Malayalam Extra" w:cs="BRH Malayalam Extra"/>
+                <w:color w:val="000000"/>
+                <w:sz w:val="32"/>
+                <w:szCs w:val="32"/>
+              </w:rPr>
+              <w:t xml:space="preserve"> </w:t>
             </w:r>
           </w:p>
           <w:p>
@@ -24808,183 +24779,7 @@
                 <w:sz w:val="32"/>
                 <w:szCs w:val="32"/>
               </w:rPr>
-              <w:t>(</w:t>
-            </w:r>
-            <w:proofErr w:type="gramStart"/>
-            <w:r>
-              <w:rPr>
-                <w:rFonts w:cs="BRH Malayalam Extra"/>
-                <w:color w:val="000000"/>
-                <w:szCs w:val="32"/>
-              </w:rPr>
-              <w:t>26</w:t>
-            </w:r>
-            <w:r>
-              <w:rPr>
-                <w:rFonts w:ascii="BRH Malayalam Extra" w:hAnsi="BRH Malayalam Extra" w:cs="BRH Malayalam Extra"/>
-                <w:color w:val="000000"/>
-                <w:sz w:val="32"/>
-                <w:szCs w:val="32"/>
-              </w:rPr>
-              <w:t>)[</w:t>
-            </w:r>
-            <w:proofErr w:type="gramEnd"/>
-            <w:r>
-              <w:rPr>
-                <w:rFonts w:cs="BRH Malayalam Extra"/>
-                <w:color w:val="000000"/>
-                <w:szCs w:val="32"/>
-              </w:rPr>
-              <w:t>P29</w:t>
-            </w:r>
-            <w:r>
-              <w:rPr>
-                <w:rFonts w:ascii="BRH Malayalam Extra" w:hAnsi="BRH Malayalam Extra" w:cs="BRH Malayalam Extra"/>
-                <w:color w:val="000000"/>
-                <w:sz w:val="32"/>
-                <w:szCs w:val="32"/>
-              </w:rPr>
-              <w:t xml:space="preserve">] </w:t>
-            </w:r>
-            <w:r>
-              <w:rPr>
-                <w:rFonts w:cs="BRH Malayalam Extra"/>
-                <w:color w:val="000000"/>
-                <w:szCs w:val="32"/>
-              </w:rPr>
-              <w:t>4</w:t>
-            </w:r>
-            <w:r>
-              <w:rPr>
-                <w:rFonts w:ascii="BRH Malayalam Extra" w:hAnsi="BRH Malayalam Extra" w:cs="BRH Malayalam Extra"/>
-                <w:color w:val="000000"/>
-                <w:sz w:val="32"/>
-                <w:szCs w:val="32"/>
-              </w:rPr>
-              <w:t>.</w:t>
-            </w:r>
-            <w:r>
-              <w:rPr>
-                <w:rFonts w:cs="BRH Malayalam Extra"/>
-                <w:color w:val="000000"/>
-                <w:szCs w:val="32"/>
-              </w:rPr>
-              <w:t>3</w:t>
-            </w:r>
-            <w:r>
-              <w:rPr>
-                <w:rFonts w:ascii="BRH Malayalam Extra" w:hAnsi="BRH Malayalam Extra" w:cs="BRH Malayalam Extra"/>
-                <w:color w:val="000000"/>
-                <w:sz w:val="32"/>
-                <w:szCs w:val="32"/>
-              </w:rPr>
-              <w:t>.</w:t>
-            </w:r>
-            <w:r>
-              <w:rPr>
-                <w:rFonts w:cs="BRH Malayalam Extra"/>
-                <w:color w:val="000000"/>
-                <w:szCs w:val="32"/>
-              </w:rPr>
-              <w:t>13</w:t>
-            </w:r>
-            <w:r>
-              <w:rPr>
-                <w:rFonts w:ascii="BRH Malayalam Extra" w:hAnsi="BRH Malayalam Extra" w:cs="BRH Malayalam Extra"/>
-                <w:color w:val="000000"/>
-                <w:sz w:val="32"/>
-                <w:szCs w:val="32"/>
-              </w:rPr>
-              <w:t>.</w:t>
-            </w:r>
-            <w:r>
-              <w:rPr>
-                <w:rFonts w:cs="BRH Malayalam Extra"/>
-                <w:color w:val="000000"/>
-                <w:szCs w:val="32"/>
-              </w:rPr>
-              <w:t>1</w:t>
-            </w:r>
-            <w:r>
-              <w:rPr>
-                <w:rFonts w:ascii="BRH Malayalam Extra" w:hAnsi="BRH Malayalam Extra" w:cs="BRH Malayalam Extra"/>
-                <w:color w:val="000000"/>
-                <w:sz w:val="32"/>
-                <w:szCs w:val="32"/>
-              </w:rPr>
-              <w:t>(</w:t>
-            </w:r>
-            <w:r>
-              <w:rPr>
-                <w:rFonts w:cs="BRH Malayalam Extra"/>
-                <w:color w:val="000000"/>
-                <w:szCs w:val="32"/>
-              </w:rPr>
-              <w:t>24</w:t>
-            </w:r>
-            <w:r>
-              <w:rPr>
-                <w:rFonts w:ascii="BRH Malayalam Extra" w:hAnsi="BRH Malayalam Extra" w:cs="BRH Malayalam Extra"/>
-                <w:color w:val="000000"/>
-                <w:sz w:val="32"/>
-                <w:szCs w:val="32"/>
-              </w:rPr>
-              <w:t>)-  sû</w:t>
-            </w:r>
-            <w:r>
-              <w:rPr>
-                <w:rFonts w:ascii="BRH Malayalam Extra" w:hAnsi="BRH Malayalam Extra" w:cs="BRH Malayalam Extra"/>
-                <w:color w:val="000000"/>
-                <w:sz w:val="26"/>
-                <w:szCs w:val="32"/>
-              </w:rPr>
-              <w:t>–</w:t>
-            </w:r>
-            <w:r>
-              <w:rPr>
-                <w:rFonts w:ascii="BRH Malayalam Extra" w:hAnsi="BRH Malayalam Extra" w:cs="BRH Malayalam Extra"/>
-                <w:color w:val="000000"/>
-                <w:sz w:val="32"/>
-                <w:szCs w:val="32"/>
-              </w:rPr>
-              <w:t>dz</w:t>
-            </w:r>
-            <w:r>
-              <w:rPr>
-                <w:rFonts w:ascii="BRH Malayalam Extra" w:hAnsi="BRH Malayalam Extra" w:cs="BRH Malayalam Extra"/>
-                <w:color w:val="000000"/>
-                <w:sz w:val="26"/>
-                <w:szCs w:val="32"/>
-              </w:rPr>
-              <w:t>–</w:t>
-            </w:r>
-            <w:r>
-              <w:rPr>
-                <w:rFonts w:ascii="BRH Malayalam Extra" w:hAnsi="BRH Malayalam Extra" w:cs="BRH Malayalam Extra"/>
-                <w:color w:val="000000"/>
-                <w:sz w:val="32"/>
-                <w:szCs w:val="32"/>
-                <w:highlight w:val="green"/>
-              </w:rPr>
-              <w:t>K</w:t>
-            </w:r>
-            <w:r>
-              <w:rPr>
-                <w:rFonts w:ascii="BRH Malayalam Extra" w:hAnsi="BRH Malayalam Extra" w:cs="BRH Malayalam Extra"/>
-                <w:color w:val="000000"/>
-                <w:sz w:val="26"/>
-                <w:szCs w:val="32"/>
-              </w:rPr>
-              <w:t>–</w:t>
-            </w:r>
-            <w:r>
-              <w:rPr>
-                <w:rFonts w:ascii="BRH Malayalam Extra" w:hAnsi="BRH Malayalam Extra" w:cs="BRH Malayalam Extra"/>
-                <w:color w:val="000000"/>
-                <w:sz w:val="32"/>
-                <w:szCs w:val="32"/>
-              </w:rPr>
-              <w:t xml:space="preserve"> | s</w:t>
+              <w:t>s</w:t>
             </w:r>
             <w:r>
               <w:rPr>
@@ -25026,25 +24821,201 @@
                 <w:sz w:val="32"/>
                 <w:szCs w:val="32"/>
               </w:rPr>
-              <w:t>¥Nx</w:t>
-            </w:r>
-            <w:r>
-              <w:rPr>
-                <w:rFonts w:ascii="BRH Malayalam Extra" w:hAnsi="BRH Malayalam Extra" w:cs="BRH Malayalam Extra"/>
-                <w:color w:val="000000"/>
-                <w:sz w:val="26"/>
-                <w:szCs w:val="32"/>
-              </w:rPr>
-              <w:t>–</w:t>
-            </w:r>
-            <w:r>
-              <w:rPr>
-                <w:rFonts w:ascii="BRH Malayalam Extra" w:hAnsi="BRH Malayalam Extra" w:cs="BRH Malayalam Extra"/>
-                <w:color w:val="000000"/>
-                <w:sz w:val="32"/>
-                <w:szCs w:val="32"/>
-              </w:rPr>
-              <w:t>ksõ— |</w:t>
+              <w:t>(</w:t>
+            </w:r>
+            <w:proofErr w:type="gramStart"/>
+            <w:r>
+              <w:rPr>
+                <w:rFonts w:cs="BRH Malayalam Extra"/>
+                <w:color w:val="000000"/>
+                <w:szCs w:val="32"/>
+              </w:rPr>
+              <w:t>26</w:t>
+            </w:r>
+            <w:r>
+              <w:rPr>
+                <w:rFonts w:ascii="BRH Malayalam Extra" w:hAnsi="BRH Malayalam Extra" w:cs="BRH Malayalam Extra"/>
+                <w:color w:val="000000"/>
+                <w:sz w:val="32"/>
+                <w:szCs w:val="32"/>
+              </w:rPr>
+              <w:t>)[</w:t>
+            </w:r>
+            <w:proofErr w:type="gramEnd"/>
+            <w:r>
+              <w:rPr>
+                <w:rFonts w:cs="BRH Malayalam Extra"/>
+                <w:color w:val="000000"/>
+                <w:szCs w:val="32"/>
+              </w:rPr>
+              <w:t>P29</w:t>
+            </w:r>
+            <w:r>
+              <w:rPr>
+                <w:rFonts w:ascii="BRH Malayalam Extra" w:hAnsi="BRH Malayalam Extra" w:cs="BRH Malayalam Extra"/>
+                <w:color w:val="000000"/>
+                <w:sz w:val="32"/>
+                <w:szCs w:val="32"/>
+              </w:rPr>
+              <w:t xml:space="preserve">] </w:t>
+            </w:r>
+            <w:r>
+              <w:rPr>
+                <w:rFonts w:cs="BRH Malayalam Extra"/>
+                <w:color w:val="000000"/>
+                <w:szCs w:val="32"/>
+              </w:rPr>
+              <w:t>4</w:t>
+            </w:r>
+            <w:r>
+              <w:rPr>
+                <w:rFonts w:ascii="BRH Malayalam Extra" w:hAnsi="BRH Malayalam Extra" w:cs="BRH Malayalam Extra"/>
+                <w:color w:val="000000"/>
+                <w:sz w:val="32"/>
+                <w:szCs w:val="32"/>
+              </w:rPr>
+              <w:t>.</w:t>
+            </w:r>
+            <w:r>
+              <w:rPr>
+                <w:rFonts w:cs="BRH Malayalam Extra"/>
+                <w:color w:val="000000"/>
+                <w:szCs w:val="32"/>
+              </w:rPr>
+              <w:t>3</w:t>
+            </w:r>
+            <w:r>
+              <w:rPr>
+                <w:rFonts w:ascii="BRH Malayalam Extra" w:hAnsi="BRH Malayalam Extra" w:cs="BRH Malayalam Extra"/>
+                <w:color w:val="000000"/>
+                <w:sz w:val="32"/>
+                <w:szCs w:val="32"/>
+              </w:rPr>
+              <w:t>.</w:t>
+            </w:r>
+            <w:r>
+              <w:rPr>
+                <w:rFonts w:cs="BRH Malayalam Extra"/>
+                <w:color w:val="000000"/>
+                <w:szCs w:val="32"/>
+              </w:rPr>
+              <w:t>13</w:t>
+            </w:r>
+            <w:r>
+              <w:rPr>
+                <w:rFonts w:ascii="BRH Malayalam Extra" w:hAnsi="BRH Malayalam Extra" w:cs="BRH Malayalam Extra"/>
+                <w:color w:val="000000"/>
+                <w:sz w:val="32"/>
+                <w:szCs w:val="32"/>
+              </w:rPr>
+              <w:t>.</w:t>
+            </w:r>
+            <w:r>
+              <w:rPr>
+                <w:rFonts w:cs="BRH Malayalam Extra"/>
+                <w:color w:val="000000"/>
+                <w:szCs w:val="32"/>
+              </w:rPr>
+              <w:t>1</w:t>
+            </w:r>
+            <w:r>
+              <w:rPr>
+                <w:rFonts w:ascii="BRH Malayalam Extra" w:hAnsi="BRH Malayalam Extra" w:cs="BRH Malayalam Extra"/>
+                <w:color w:val="000000"/>
+                <w:sz w:val="32"/>
+                <w:szCs w:val="32"/>
+              </w:rPr>
+              <w:t>(</w:t>
+            </w:r>
+            <w:r>
+              <w:rPr>
+                <w:rFonts w:cs="BRH Malayalam Extra"/>
+                <w:color w:val="000000"/>
+                <w:szCs w:val="32"/>
+              </w:rPr>
+              <w:t>24</w:t>
+            </w:r>
+            <w:r>
+              <w:rPr>
+                <w:rFonts w:ascii="BRH Malayalam Extra" w:hAnsi="BRH Malayalam Extra" w:cs="BRH Malayalam Extra"/>
+                <w:color w:val="000000"/>
+                <w:sz w:val="32"/>
+                <w:szCs w:val="32"/>
+              </w:rPr>
+              <w:t>)-  sû</w:t>
+            </w:r>
+            <w:r>
+              <w:rPr>
+                <w:rFonts w:ascii="BRH Malayalam Extra" w:hAnsi="BRH Malayalam Extra" w:cs="BRH Malayalam Extra"/>
+                <w:color w:val="000000"/>
+                <w:sz w:val="26"/>
+                <w:szCs w:val="32"/>
+              </w:rPr>
+              <w:t>–</w:t>
+            </w:r>
+            <w:r>
+              <w:rPr>
+                <w:rFonts w:ascii="BRH Malayalam Extra" w:hAnsi="BRH Malayalam Extra" w:cs="BRH Malayalam Extra"/>
+                <w:color w:val="000000"/>
+                <w:sz w:val="32"/>
+                <w:szCs w:val="32"/>
+              </w:rPr>
+              <w:t>dz</w:t>
+            </w:r>
+            <w:r>
+              <w:rPr>
+                <w:rFonts w:ascii="BRH Malayalam Extra" w:hAnsi="BRH Malayalam Extra" w:cs="BRH Malayalam Extra"/>
+                <w:color w:val="000000"/>
+                <w:sz w:val="26"/>
+                <w:szCs w:val="32"/>
+              </w:rPr>
+              <w:t>–</w:t>
+            </w:r>
+            <w:r>
+              <w:rPr>
+                <w:rFonts w:ascii="BRH Malayalam Extra" w:hAnsi="BRH Malayalam Extra" w:cs="BRH Malayalam Extra"/>
+                <w:color w:val="000000"/>
+                <w:sz w:val="32"/>
+                <w:szCs w:val="32"/>
+                <w:highlight w:val="green"/>
+              </w:rPr>
+              <w:t>K</w:t>
+            </w:r>
+            <w:r>
+              <w:rPr>
+                <w:rFonts w:ascii="BRH Malayalam Extra" w:hAnsi="BRH Malayalam Extra" w:cs="BRH Malayalam Extra"/>
+                <w:color w:val="000000"/>
+                <w:sz w:val="26"/>
+                <w:szCs w:val="32"/>
+              </w:rPr>
+              <w:t>–</w:t>
+            </w:r>
+            <w:r>
+              <w:rPr>
+                <w:rFonts w:ascii="BRH Malayalam Extra" w:hAnsi="BRH Malayalam Extra" w:cs="BRH Malayalam Extra"/>
+                <w:color w:val="000000"/>
+                <w:sz w:val="32"/>
+                <w:szCs w:val="32"/>
+              </w:rPr>
+              <w:t xml:space="preserve"> | s</w:t>
+            </w:r>
+            <w:r>
+              <w:rPr>
+                <w:rFonts w:ascii="BRH Malayalam Extra" w:hAnsi="BRH Malayalam Extra" w:cs="BRH Malayalam Extra"/>
+                <w:color w:val="000000"/>
+                <w:sz w:val="26"/>
+                <w:szCs w:val="32"/>
+              </w:rPr>
+              <w:t>–</w:t>
+            </w:r>
+            <w:r>
+              <w:rPr>
+                <w:rFonts w:ascii="BRH Malayalam Extra" w:hAnsi="BRH Malayalam Extra" w:cs="BRH Malayalam Extra"/>
+                <w:color w:val="000000"/>
+                <w:sz w:val="32"/>
+                <w:szCs w:val="32"/>
+              </w:rPr>
+              <w:t xml:space="preserve">É£K§ | </w:t>
             </w:r>
           </w:p>
           <w:p>
@@ -25068,6 +25039,48 @@
                 <w:sz w:val="32"/>
                 <w:szCs w:val="32"/>
               </w:rPr>
+              <w:t>¥Nx</w:t>
+            </w:r>
+            <w:r>
+              <w:rPr>
+                <w:rFonts w:ascii="BRH Malayalam Extra" w:hAnsi="BRH Malayalam Extra" w:cs="BRH Malayalam Extra"/>
+                <w:color w:val="000000"/>
+                <w:sz w:val="26"/>
+                <w:szCs w:val="32"/>
+              </w:rPr>
+              <w:t>–</w:t>
+            </w:r>
+            <w:r>
+              <w:rPr>
+                <w:rFonts w:ascii="BRH Malayalam Extra" w:hAnsi="BRH Malayalam Extra" w:cs="BRH Malayalam Extra"/>
+                <w:color w:val="000000"/>
+                <w:sz w:val="32"/>
+                <w:szCs w:val="32"/>
+              </w:rPr>
+              <w:t>ksõ— |</w:t>
+            </w:r>
+          </w:p>
+          <w:p>
+            <w:pPr>
+              <w:widowControl w:val="0"/>
+              <w:autoSpaceDE w:val="0"/>
+              <w:autoSpaceDN w:val="0"/>
+              <w:adjustRightInd w:val="0"/>
+              <w:spacing w:before="0" w:line="240" w:lineRule="auto"/>
+              <w:rPr>
+                <w:rFonts w:ascii="BRH Malayalam Extra" w:hAnsi="BRH Malayalam Extra" w:cs="BRH Malayalam Extra"/>
+                <w:color w:val="000000"/>
+                <w:sz w:val="32"/>
+                <w:szCs w:val="32"/>
+              </w:rPr>
+            </w:pPr>
+            <w:r>
+              <w:rPr>
+                <w:rFonts w:ascii="BRH Malayalam Extra" w:hAnsi="BRH Malayalam Extra" w:cs="BRH Malayalam Extra"/>
+                <w:color w:val="000000"/>
+                <w:sz w:val="32"/>
+                <w:szCs w:val="32"/>
+              </w:rPr>
               <w:t>sû</w:t>
             </w:r>
             <w:r>
@@ -25325,7 +25338,31 @@
                 <w:sz w:val="32"/>
                 <w:szCs w:val="32"/>
               </w:rPr>
-              <w:t xml:space="preserve"> s</w:t>
+              <w:t xml:space="preserve"> </w:t>
+            </w:r>
+          </w:p>
+          <w:p>
+            <w:pPr>
+              <w:widowControl w:val="0"/>
+              <w:autoSpaceDE w:val="0"/>
+              <w:autoSpaceDN w:val="0"/>
+              <w:adjustRightInd w:val="0"/>
+              <w:spacing w:before="0" w:line="240" w:lineRule="auto"/>
+              <w:rPr>
+                <w:rFonts w:ascii="BRH Malayalam Extra" w:hAnsi="BRH Malayalam Extra" w:cs="BRH Malayalam Extra"/>
+                <w:color w:val="000000"/>
+                <w:sz w:val="32"/>
+                <w:szCs w:val="32"/>
+              </w:rPr>
+            </w:pPr>
+            <w:r>
+              <w:rPr>
+                <w:rFonts w:ascii="BRH Malayalam Extra" w:hAnsi="BRH Malayalam Extra" w:cs="BRH Malayalam Extra"/>
+                <w:color w:val="000000"/>
+                <w:sz w:val="32"/>
+                <w:szCs w:val="32"/>
+              </w:rPr>
+              <w:t>s</w:t>
             </w:r>
             <w:r>
               <w:rPr>

</xml_diff>